<commit_message>
modification permettant l'implémentation des calculs
</commit_message>
<xml_diff>
--- a/rapport_bonnemberger_caisez.docx
+++ b/rapport_bonnemberger_caisez.docx
@@ -68,7 +68,18 @@
         </w:numPr>
       </w:pPr>
       <w:r>
-        <w:t>Détection de la commande printText + génération du code MIPS associé</w:t>
+        <w:t xml:space="preserve">Détection de la commande </w:t>
+      </w:r>
+      <w:proofErr w:type="spellStart"/>
+      <w:r>
+        <w:t>printText</w:t>
+      </w:r>
+      <w:proofErr w:type="spellEnd"/>
+      <w:r>
+        <w:t xml:space="preserve"> + génération du code MIPS associé</w:t>
+      </w:r>
+      <w:r>
+        <w:t xml:space="preserve"> (une erreur dans le code fait que le message retourné est erroné)</w:t>
       </w:r>
     </w:p>
     <w:p>
@@ -80,7 +91,15 @@
         </w:numPr>
       </w:pPr>
       <w:r>
-        <w:t>Détection de la commande prinInt + génération du code MIPS associé</w:t>
+        <w:t xml:space="preserve">Détection de la commande </w:t>
+      </w:r>
+      <w:proofErr w:type="spellStart"/>
+      <w:r>
+        <w:t>prinInt</w:t>
+      </w:r>
+      <w:proofErr w:type="spellEnd"/>
+      <w:r>
+        <w:t xml:space="preserve"> + génération du code MIPS associé</w:t>
       </w:r>
     </w:p>
     <w:p>
@@ -111,15 +130,12 @@
       <w:pPr>
         <w:pStyle w:val="Pardeliste"/>
         <w:numPr>
-          <w:ilvl w:val="0"/>
+          <w:ilvl w:val="1"/>
           <w:numId w:val="1"/>
         </w:numPr>
       </w:pPr>
       <w:r>
-        <w:t>Détection</w:t>
-      </w:r>
-      <w:r>
-        <w:t xml:space="preserve"> des multiplications</w:t>
+        <w:t>Possibilité d’enchaîner les opérations de soustraction et d’addition dans l’algorithme</w:t>
       </w:r>
     </w:p>
     <w:p>
@@ -131,8 +147,75 @@
         </w:numPr>
       </w:pPr>
       <w:r>
-        <w:t>Détection des passage au négatif</w:t>
-      </w:r>
+        <w:t>Détection</w:t>
+      </w:r>
+      <w:r>
+        <w:t xml:space="preserve"> des multiplications</w:t>
+      </w:r>
+    </w:p>
+    <w:p>
+      <w:pPr>
+        <w:pStyle w:val="Pardeliste"/>
+        <w:numPr>
+          <w:ilvl w:val="0"/>
+          <w:numId w:val="1"/>
+        </w:numPr>
+      </w:pPr>
+      <w:r>
+        <w:t>Détection des passage</w:t>
+      </w:r>
+      <w:r>
+        <w:t>s</w:t>
+      </w:r>
+      <w:r>
+        <w:t xml:space="preserve"> au négatif</w:t>
+      </w:r>
+    </w:p>
+    <w:p/>
+    <w:p>
+      <w:r>
+        <w:rPr>
+          <w:u w:val="single"/>
+        </w:rPr>
+        <w:t>Fonctionnalités non implémentées </w:t>
+      </w:r>
+      <w:r>
+        <w:t>:</w:t>
+      </w:r>
+    </w:p>
+    <w:p/>
+    <w:p>
+      <w:pPr>
+        <w:pStyle w:val="Pardeliste"/>
+        <w:numPr>
+          <w:ilvl w:val="0"/>
+          <w:numId w:val="3"/>
+        </w:numPr>
+      </w:pPr>
+      <w:r>
+        <w:t>Détection et génération du code MIPS pour les commandes IF, WHILE et FOR</w:t>
+      </w:r>
+    </w:p>
+    <w:p>
+      <w:pPr>
+        <w:pStyle w:val="Pardeliste"/>
+        <w:numPr>
+          <w:ilvl w:val="0"/>
+          <w:numId w:val="3"/>
+        </w:numPr>
+      </w:pPr>
+      <w:r>
+        <w:t>Détection et génération du code MIPS pour la récursivité des fonctions, et les appels aux fonctions externes en général.</w:t>
+      </w:r>
+    </w:p>
+    <w:p>
+      <w:pPr>
+        <w:pStyle w:val="Pardeliste"/>
+        <w:numPr>
+          <w:ilvl w:val="0"/>
+          <w:numId w:val="3"/>
+        </w:numPr>
+      </w:pPr>
       <w:bookmarkStart w:id="0" w:name="_GoBack"/>
       <w:bookmarkEnd w:id="0"/>
     </w:p>
@@ -164,6 +247,232 @@
         <w:rFonts w:ascii="Wingdings" w:hAnsi="Wingdings" w:hint="default"/>
       </w:rPr>
     </w:lvl>
+    <w:lvl w:ilvl="1" w:tplc="040C0003">
+      <w:start w:val="1"/>
+      <w:numFmt w:val="bullet"/>
+      <w:lvlText w:val="o"/>
+      <w:lvlJc w:val="left"/>
+      <w:pPr>
+        <w:ind w:left="1440" w:hanging="360"/>
+      </w:pPr>
+      <w:rPr>
+        <w:rFonts w:ascii="Courier New" w:hAnsi="Courier New" w:cs="Courier New" w:hint="default"/>
+      </w:rPr>
+    </w:lvl>
+    <w:lvl w:ilvl="2" w:tplc="040C0005" w:tentative="1">
+      <w:start w:val="1"/>
+      <w:numFmt w:val="bullet"/>
+      <w:lvlText w:val=""/>
+      <w:lvlJc w:val="left"/>
+      <w:pPr>
+        <w:ind w:left="2160" w:hanging="360"/>
+      </w:pPr>
+      <w:rPr>
+        <w:rFonts w:ascii="Wingdings" w:hAnsi="Wingdings" w:hint="default"/>
+      </w:rPr>
+    </w:lvl>
+    <w:lvl w:ilvl="3" w:tplc="040C0001" w:tentative="1">
+      <w:start w:val="1"/>
+      <w:numFmt w:val="bullet"/>
+      <w:lvlText w:val=""/>
+      <w:lvlJc w:val="left"/>
+      <w:pPr>
+        <w:ind w:left="2880" w:hanging="360"/>
+      </w:pPr>
+      <w:rPr>
+        <w:rFonts w:ascii="Symbol" w:hAnsi="Symbol" w:hint="default"/>
+      </w:rPr>
+    </w:lvl>
+    <w:lvl w:ilvl="4" w:tplc="040C0003" w:tentative="1">
+      <w:start w:val="1"/>
+      <w:numFmt w:val="bullet"/>
+      <w:lvlText w:val="o"/>
+      <w:lvlJc w:val="left"/>
+      <w:pPr>
+        <w:ind w:left="3600" w:hanging="360"/>
+      </w:pPr>
+      <w:rPr>
+        <w:rFonts w:ascii="Courier New" w:hAnsi="Courier New" w:cs="Courier New" w:hint="default"/>
+      </w:rPr>
+    </w:lvl>
+    <w:lvl w:ilvl="5" w:tplc="040C0005" w:tentative="1">
+      <w:start w:val="1"/>
+      <w:numFmt w:val="bullet"/>
+      <w:lvlText w:val=""/>
+      <w:lvlJc w:val="left"/>
+      <w:pPr>
+        <w:ind w:left="4320" w:hanging="360"/>
+      </w:pPr>
+      <w:rPr>
+        <w:rFonts w:ascii="Wingdings" w:hAnsi="Wingdings" w:hint="default"/>
+      </w:rPr>
+    </w:lvl>
+    <w:lvl w:ilvl="6" w:tplc="040C0001" w:tentative="1">
+      <w:start w:val="1"/>
+      <w:numFmt w:val="bullet"/>
+      <w:lvlText w:val=""/>
+      <w:lvlJc w:val="left"/>
+      <w:pPr>
+        <w:ind w:left="5040" w:hanging="360"/>
+      </w:pPr>
+      <w:rPr>
+        <w:rFonts w:ascii="Symbol" w:hAnsi="Symbol" w:hint="default"/>
+      </w:rPr>
+    </w:lvl>
+    <w:lvl w:ilvl="7" w:tplc="040C0003" w:tentative="1">
+      <w:start w:val="1"/>
+      <w:numFmt w:val="bullet"/>
+      <w:lvlText w:val="o"/>
+      <w:lvlJc w:val="left"/>
+      <w:pPr>
+        <w:ind w:left="5760" w:hanging="360"/>
+      </w:pPr>
+      <w:rPr>
+        <w:rFonts w:ascii="Courier New" w:hAnsi="Courier New" w:cs="Courier New" w:hint="default"/>
+      </w:rPr>
+    </w:lvl>
+    <w:lvl w:ilvl="8" w:tplc="040C0005" w:tentative="1">
+      <w:start w:val="1"/>
+      <w:numFmt w:val="bullet"/>
+      <w:lvlText w:val=""/>
+      <w:lvlJc w:val="left"/>
+      <w:pPr>
+        <w:ind w:left="6480" w:hanging="360"/>
+      </w:pPr>
+      <w:rPr>
+        <w:rFonts w:ascii="Wingdings" w:hAnsi="Wingdings" w:hint="default"/>
+      </w:rPr>
+    </w:lvl>
+  </w:abstractNum>
+  <w:abstractNum w:abstractNumId="1">
+    <w:nsid w:val="5D5E3576"/>
+    <w:multiLevelType w:val="hybridMultilevel"/>
+    <w:tmpl w:val="657A8F08"/>
+    <w:lvl w:ilvl="0" w:tplc="040C000B">
+      <w:start w:val="1"/>
+      <w:numFmt w:val="bullet"/>
+      <w:lvlText w:val=""/>
+      <w:lvlJc w:val="left"/>
+      <w:pPr>
+        <w:ind w:left="1423" w:hanging="360"/>
+      </w:pPr>
+      <w:rPr>
+        <w:rFonts w:ascii="Wingdings" w:hAnsi="Wingdings" w:hint="default"/>
+      </w:rPr>
+    </w:lvl>
+    <w:lvl w:ilvl="1" w:tplc="040C0003" w:tentative="1">
+      <w:start w:val="1"/>
+      <w:numFmt w:val="bullet"/>
+      <w:lvlText w:val="o"/>
+      <w:lvlJc w:val="left"/>
+      <w:pPr>
+        <w:ind w:left="2143" w:hanging="360"/>
+      </w:pPr>
+      <w:rPr>
+        <w:rFonts w:ascii="Courier New" w:hAnsi="Courier New" w:cs="Courier New" w:hint="default"/>
+      </w:rPr>
+    </w:lvl>
+    <w:lvl w:ilvl="2" w:tplc="040C0005" w:tentative="1">
+      <w:start w:val="1"/>
+      <w:numFmt w:val="bullet"/>
+      <w:lvlText w:val=""/>
+      <w:lvlJc w:val="left"/>
+      <w:pPr>
+        <w:ind w:left="2863" w:hanging="360"/>
+      </w:pPr>
+      <w:rPr>
+        <w:rFonts w:ascii="Wingdings" w:hAnsi="Wingdings" w:hint="default"/>
+      </w:rPr>
+    </w:lvl>
+    <w:lvl w:ilvl="3" w:tplc="040C0001" w:tentative="1">
+      <w:start w:val="1"/>
+      <w:numFmt w:val="bullet"/>
+      <w:lvlText w:val=""/>
+      <w:lvlJc w:val="left"/>
+      <w:pPr>
+        <w:ind w:left="3583" w:hanging="360"/>
+      </w:pPr>
+      <w:rPr>
+        <w:rFonts w:ascii="Symbol" w:hAnsi="Symbol" w:hint="default"/>
+      </w:rPr>
+    </w:lvl>
+    <w:lvl w:ilvl="4" w:tplc="040C0003" w:tentative="1">
+      <w:start w:val="1"/>
+      <w:numFmt w:val="bullet"/>
+      <w:lvlText w:val="o"/>
+      <w:lvlJc w:val="left"/>
+      <w:pPr>
+        <w:ind w:left="4303" w:hanging="360"/>
+      </w:pPr>
+      <w:rPr>
+        <w:rFonts w:ascii="Courier New" w:hAnsi="Courier New" w:cs="Courier New" w:hint="default"/>
+      </w:rPr>
+    </w:lvl>
+    <w:lvl w:ilvl="5" w:tplc="040C0005" w:tentative="1">
+      <w:start w:val="1"/>
+      <w:numFmt w:val="bullet"/>
+      <w:lvlText w:val=""/>
+      <w:lvlJc w:val="left"/>
+      <w:pPr>
+        <w:ind w:left="5023" w:hanging="360"/>
+      </w:pPr>
+      <w:rPr>
+        <w:rFonts w:ascii="Wingdings" w:hAnsi="Wingdings" w:hint="default"/>
+      </w:rPr>
+    </w:lvl>
+    <w:lvl w:ilvl="6" w:tplc="040C0001" w:tentative="1">
+      <w:start w:val="1"/>
+      <w:numFmt w:val="bullet"/>
+      <w:lvlText w:val=""/>
+      <w:lvlJc w:val="left"/>
+      <w:pPr>
+        <w:ind w:left="5743" w:hanging="360"/>
+      </w:pPr>
+      <w:rPr>
+        <w:rFonts w:ascii="Symbol" w:hAnsi="Symbol" w:hint="default"/>
+      </w:rPr>
+    </w:lvl>
+    <w:lvl w:ilvl="7" w:tplc="040C0003" w:tentative="1">
+      <w:start w:val="1"/>
+      <w:numFmt w:val="bullet"/>
+      <w:lvlText w:val="o"/>
+      <w:lvlJc w:val="left"/>
+      <w:pPr>
+        <w:ind w:left="6463" w:hanging="360"/>
+      </w:pPr>
+      <w:rPr>
+        <w:rFonts w:ascii="Courier New" w:hAnsi="Courier New" w:cs="Courier New" w:hint="default"/>
+      </w:rPr>
+    </w:lvl>
+    <w:lvl w:ilvl="8" w:tplc="040C0005" w:tentative="1">
+      <w:start w:val="1"/>
+      <w:numFmt w:val="bullet"/>
+      <w:lvlText w:val=""/>
+      <w:lvlJc w:val="left"/>
+      <w:pPr>
+        <w:ind w:left="7183" w:hanging="360"/>
+      </w:pPr>
+      <w:rPr>
+        <w:rFonts w:ascii="Wingdings" w:hAnsi="Wingdings" w:hint="default"/>
+      </w:rPr>
+    </w:lvl>
+  </w:abstractNum>
+  <w:abstractNum w:abstractNumId="2">
+    <w:nsid w:val="623A1C1E"/>
+    <w:multiLevelType w:val="hybridMultilevel"/>
+    <w:tmpl w:val="B3C06EDE"/>
+    <w:lvl w:ilvl="0" w:tplc="040C000B">
+      <w:start w:val="1"/>
+      <w:numFmt w:val="bullet"/>
+      <w:lvlText w:val=""/>
+      <w:lvlJc w:val="left"/>
+      <w:pPr>
+        <w:ind w:left="720" w:hanging="360"/>
+      </w:pPr>
+      <w:rPr>
+        <w:rFonts w:ascii="Wingdings" w:hAnsi="Wingdings" w:hint="default"/>
+      </w:rPr>
+    </w:lvl>
     <w:lvl w:ilvl="1" w:tplc="040C0003" w:tentative="1">
       <w:start w:val="1"/>
       <w:numFmt w:val="bullet"/>
@@ -263,6 +572,12 @@
   </w:abstractNum>
   <w:num w:numId="1">
     <w:abstractNumId w:val="0"/>
+  </w:num>
+  <w:num w:numId="2">
+    <w:abstractNumId w:val="1"/>
+  </w:num>
+  <w:num w:numId="3">
+    <w:abstractNumId w:val="2"/>
   </w:num>
 </w:numbering>
 </file>

</xml_diff>